<commit_message>
Bluetooth controls added in switch statement (to be tested)
</commit_message>
<xml_diff>
--- a/Lab5_CarIntro/instructions.docx
+++ b/Lab5_CarIntro/instructions.docx
@@ -719,8 +719,72 @@
           <w:szCs w:val="24"/>
           <w:lang w:eastAsia="zh-CN" w:bidi="hi-IN"/>
         </w:rPr>
+        <w:t>PWM values are determined by the frequency of the ON/OFF current signals being shot towards the wheel, in the duty cycle of the circuit. RPM values or the revolutions of the wheel per minute.</w:t>
+      </w:r>
+    </w:p>
+    <w:p>
+      <w:pPr>
+        <w:rPr>
+          <w:rFonts w:ascii="Times New Roman" w:eastAsia="SimSun" w:hAnsi="Times New Roman" w:cs="Lucida Sans"/>
+          <w:kern w:val="3"/>
+          <w:sz w:val="24"/>
+          <w:szCs w:val="24"/>
+          <w:lang w:eastAsia="zh-CN" w:bidi="hi-IN"/>
+        </w:rPr>
+      </w:pPr>
+      <w:r>
+        <w:rPr>
+          <w:rFonts w:ascii="Times New Roman" w:eastAsia="SimSun" w:hAnsi="Times New Roman" w:cs="Lucida Sans"/>
+          <w:kern w:val="3"/>
+          <w:sz w:val="24"/>
+          <w:szCs w:val="24"/>
+          <w:lang w:eastAsia="zh-CN" w:bidi="hi-IN"/>
+        </w:rPr>
         <w:t>Question 2: What is the distance traveled by one rotation of the wheel?</w:t>
       </w:r>
+    </w:p>
+    <w:p>
+      <w:pPr>
+        <w:rPr>
+          <w:rFonts w:ascii="Times New Roman" w:eastAsia="SimSun" w:hAnsi="Times New Roman" w:cs="Lucida Sans"/>
+          <w:kern w:val="3"/>
+          <w:sz w:val="24"/>
+          <w:szCs w:val="24"/>
+          <w:lang w:eastAsia="zh-CN" w:bidi="hi-IN"/>
+        </w:rPr>
+      </w:pPr>
+      <w:r>
+        <w:rPr>
+          <w:rFonts w:ascii="Times New Roman" w:eastAsia="SimSun" w:hAnsi="Times New Roman" w:cs="Lucida Sans"/>
+          <w:kern w:val="3"/>
+          <w:sz w:val="24"/>
+          <w:szCs w:val="24"/>
+          <w:lang w:eastAsia="zh-CN" w:bidi="hi-IN"/>
+        </w:rPr>
+        <w:t>The distance traveled 223.84 mm</w:t>
+      </w:r>
+    </w:p>
+    <w:p>
+      <w:pPr>
+        <w:rPr>
+          <w:rFonts w:ascii="Times New Roman" w:eastAsia="SimSun" w:hAnsi="Times New Roman" w:cs="Lucida Sans"/>
+          <w:kern w:val="3"/>
+          <w:sz w:val="24"/>
+          <w:szCs w:val="24"/>
+          <w:lang w:eastAsia="zh-CN" w:bidi="hi-IN"/>
+        </w:rPr>
+      </w:pPr>
+    </w:p>
+    <w:p>
+      <w:pPr>
+        <w:rPr>
+          <w:rFonts w:ascii="Times New Roman" w:eastAsia="SimSun" w:hAnsi="Times New Roman" w:cs="Lucida Sans"/>
+          <w:kern w:val="3"/>
+          <w:sz w:val="24"/>
+          <w:szCs w:val="24"/>
+          <w:lang w:eastAsia="zh-CN" w:bidi="hi-IN"/>
+        </w:rPr>
+      </w:pPr>
       <w:r>
         <w:rPr>
           <w:rFonts w:ascii="Times New Roman" w:eastAsia="SimSun" w:hAnsi="Times New Roman" w:cs="Lucida Sans"/>
@@ -743,6 +807,16 @@
           <w:lang w:eastAsia="zh-CN" w:bidi="hi-IN"/>
         </w:rPr>
       </w:pPr>
+      <w:r>
+        <w:rPr>
+          <w:rFonts w:ascii="Times New Roman" w:eastAsia="SimSun" w:hAnsi="Times New Roman" w:cs="Lucida Sans"/>
+          <w:kern w:val="3"/>
+          <w:sz w:val="24"/>
+          <w:szCs w:val="24"/>
+          <w:lang w:eastAsia="zh-CN" w:bidi="hi-IN"/>
+        </w:rPr>
+        <w:t>Using the interrupt service routine, the count for one full rotation is 180.</w:t>
+      </w:r>
     </w:p>
     <w:p>
       <w:pPr>
@@ -759,7 +833,6 @@
           <w:rFonts w:ascii="Times New Roman" w:hAnsi="Times New Roman"/>
           <w:noProof/>
         </w:rPr>
-        <w:lastRenderedPageBreak/>
         <w:drawing>
           <wp:inline distT="0" distB="0" distL="0" distR="0" wp14:anchorId="37E10D32" wp14:editId="4C8B7820">
             <wp:extent cx="5113020" cy="2292387"/>

</xml_diff>